<commit_message>
Deploying all server updates
</commit_message>
<xml_diff>
--- a/output/priceTags.docx
+++ b/output/priceTags.docx
@@ -41,7 +41,7 @@
               <w:t xml:space="preserve">Title: </w:t>
             </w:r>
             <w:r>
-              <w:t xml:space="preserve">Incredible Rubber Sausages</w:t>
+              <w:t xml:space="preserve">Practical Wooden Keyboard</w:t>
             </w:r>
             <w:proofErr w:type="spellStart"/>
             <w:proofErr w:type="gramStart"/>
@@ -68,7 +68,7 @@
             </w:pPr>
             <w:r>
               <w:t xml:space="preserve">Artist: </w:t>
-              <w:t xml:space="preserve">Mekhi Quigley</w:t>
+              <w:t xml:space="preserve">Taya Russel</w:t>
             </w:r>
             <w:r>
               <w:t xml:space="preserve"/>
@@ -144,7 +144,7 @@
               <w:t xml:space="preserve">Title: </w:t>
             </w:r>
             <w:r>
-              <w:t xml:space="preserve">Small Granite Table</w:t>
+              <w:t xml:space="preserve">Licensed Cotton Keyboard</w:t>
             </w:r>
             <w:r>
               <w:t xml:space="preserve"/>
@@ -184,224 +184,7 @@
             </w:pPr>
             <w:r>
               <w:t xml:space="preserve">Artist: </w:t>
-              <w:t xml:space="preserve">Breanna Abernathy</w:t>
-            </w:r>
-            <w:proofErr w:type="spellStart"/>
-            <w:proofErr w:type="gramStart"/>
-            <w:r>
-              <w:t xml:space="preserve"/>
-            </w:r>
-            <w:proofErr w:type="spellEnd"/>
-            <w:r>
-              <w:t xml:space="preserve"/>
-            </w:r>
-            <w:proofErr w:type="gramEnd"/>
-            <w:r>
-              <w:t xml:space="preserve"/>
-            </w:r>
-            <w:r>
-              <w:t xml:space="preserve"/>
-            </w:r>
-          </w:p>
-          <w:p>
-            <w:pPr>
-              <w:pStyle w:val="AveryStyle1"/>
-              <w:spacing w:after="240"/>
-              <w:ind w:left="0"/>
-              <w:jc w:val="left"/>
-            </w:pPr>
-            <w:r>
-              <w:t xml:space="preserve">Medium: </w:t>
-              <w:t xml:space="preserve"/>
-            </w:r>
-            <w:proofErr w:type="spellStart"/>
-            <w:r>
-              <w:t xml:space="preserve"/>
-            </w:r>
-            <w:proofErr w:type="spellEnd"/>
-            <w:r>
-              <w:t xml:space="preserve"/>
-            </w:r>
-            <w:r>
-              <w:t xml:space="preserve"/>
-            </w:r>
-            <w:bookmarkStart w:id="3" w:name="_GoBack"/>
-            <w:bookmarkEnd w:id="3"/>
-            <w:r>
-              <w:t xml:space="preserve"/>
-            </w:r>
-          </w:p>
-        </w:tc>
-      </w:tr>
-      <w:tr>
-        <w:trPr>
-          <w:trHeight w:hRule="exact" w:val="2880"/>
-        </w:trPr>
-        <w:tc>
-          <w:tcPr>
-            <w:tcW w:w="5040" w:type="dxa"/>
-            <w:tcMar>
-              <w:top w:w="144" w:type="dxa"/>
-              <w:bottom w:w="0" w:type="dxa"/>
-            </w:tcMar>
-            <w:vAlign w:val="center"/>
-          </w:tcPr>
-          <w:p>
-            <w:pPr>
-              <w:pStyle w:val="AveryStyle1"/>
-              <w:spacing w:after="240"/>
-              <w:jc w:val="left"/>
-            </w:pPr>
-            <w:bookmarkStart w:id="1" w:name="Blank_MP1_panel3"/>
-            <w:bookmarkEnd w:id="1"/>
-            <w:r>
-              <w:t xml:space="preserve">Title: </w:t>
-            </w:r>
-            <w:r>
-              <w:t xml:space="preserve">Ergonomic Concrete Hat</w:t>
-            </w:r>
-            <w:proofErr w:type="spellStart"/>
-            <w:proofErr w:type="gramStart"/>
-            <w:r>
-              <w:t xml:space="preserve"/>
-            </w:r>
-            <w:proofErr w:type="spellEnd"/>
-            <w:r>
-              <w:t xml:space="preserve"/>
-            </w:r>
-            <w:proofErr w:type="gramEnd"/>
-            <w:r>
-              <w:t xml:space="preserve"/>
-            </w:r>
-            <w:r>
-              <w:t xml:space="preserve"/>
-            </w:r>
-          </w:p>
-          <w:p>
-            <w:pPr>
-              <w:pStyle w:val="AveryStyle1"/>
-              <w:spacing w:after="240"/>
-              <w:jc w:val="left"/>
-            </w:pPr>
-            <w:r>
-              <w:t xml:space="preserve">Artist: </w:t>
-              <w:t xml:space="preserve">Jayce Steuber</w:t>
-            </w:r>
-            <w:r>
-              <w:t xml:space="preserve"/>
-            </w:r>
-            <w:proofErr w:type="spellStart"/>
-            <w:proofErr w:type="gramStart"/>
-            <w:r>
-              <w:t xml:space="preserve"/>
-            </w:r>
-            <w:proofErr w:type="spellEnd"/>
-            <w:r>
-              <w:t xml:space="preserve"/>
-            </w:r>
-            <w:proofErr w:type="gramEnd"/>
-            <w:r>
-              <w:t xml:space="preserve"/>
-            </w:r>
-            <w:r>
-              <w:t xml:space="preserve"/>
-            </w:r>
-            <w:r>
-              <w:t xml:space="preserve"/>
-            </w:r>
-          </w:p>
-          <w:p>
-            <w:pPr>
-              <w:pStyle w:val="AveryStyle1"/>
-              <w:spacing w:after="240"/>
-              <w:jc w:val="left"/>
-            </w:pPr>
-            <w:r>
-              <w:t xml:space="preserve">Medium:</w:t>
-            </w:r>
-            <w:r>
-              <w:t xml:space="preserve"> </w:t>
-              <w:t xml:space="preserve"/>
-            </w:r>
-            <w:proofErr w:type="spellStart"/>
-            <w:proofErr w:type="gramStart"/>
-            <w:r>
-              <w:t xml:space="preserve"/>
-            </w:r>
-            <w:proofErr w:type="spellEnd"/>
-            <w:r>
-              <w:t xml:space="preserve"/>
-            </w:r>
-            <w:proofErr w:type="gramEnd"/>
-            <w:r>
-              <w:t xml:space="preserve"/>
-            </w:r>
-            <w:r>
-              <w:t xml:space="preserve"/>
-            </w:r>
-          </w:p>
-        </w:tc>
-        <w:tc>
-          <w:tcPr>
-            <w:tcW w:w="5040" w:type="dxa"/>
-            <w:tcMar>
-              <w:top w:w="144" w:type="dxa"/>
-              <w:bottom w:w="0" w:type="dxa"/>
-            </w:tcMar>
-            <w:vAlign w:val="center"/>
-          </w:tcPr>
-          <w:p>
-            <w:pPr>
-              <w:pStyle w:val="AveryStyle1"/>
-              <w:spacing w:after="240"/>
-              <w:ind w:left="0"/>
-              <w:jc w:val="left"/>
-            </w:pPr>
-            <w:r>
-              <w:t xml:space="preserve">Title: </w:t>
-            </w:r>
-            <w:r>
-              <w:t xml:space="preserve">Sleek Frozen Chicken</w:t>
-            </w:r>
-            <w:r>
-              <w:t xml:space="preserve"/>
-            </w:r>
-            <w:r>
-              <w:t xml:space="preserve"/>
-            </w:r>
-            <w:proofErr w:type="spellStart"/>
-            <w:proofErr w:type="gramStart"/>
-            <w:r>
-              <w:t xml:space="preserve"/>
-            </w:r>
-            <w:proofErr w:type="spellEnd"/>
-            <w:r>
-              <w:t xml:space="preserve"/>
-            </w:r>
-            <w:proofErr w:type="gramEnd"/>
-            <w:r>
-              <w:t xml:space="preserve"/>
-            </w:r>
-            <w:r>
-              <w:t xml:space="preserve"/>
-            </w:r>
-            <w:r>
-              <w:t xml:space="preserve"/>
-            </w:r>
-            <w:r>
-              <w:t xml:space="preserve"/>
-            </w:r>
-          </w:p>
-          <w:p>
-            <w:pPr>
-              <w:pStyle w:val="AveryStyle1"/>
-              <w:spacing w:after="240"/>
-              <w:ind w:left="0"/>
-              <w:jc w:val="left"/>
-            </w:pPr>
-            <w:r>
-              <w:t xml:space="preserve">Artist: </w:t>
-              <w:t xml:space="preserve">Jonas Erdman</w:t>
+              <w:t xml:space="preserve">Frances Bode</w:t>
             </w:r>
             <w:proofErr w:type="spellStart"/>
             <w:proofErr w:type="gramStart"/>

</xml_diff>